<commit_message>
Task 035 - rol manager creado
</commit_message>
<xml_diff>
--- a/reports/Student 1/03 Requirements - Student #1.docx
+++ b/reports/Student 1/03 Requirements - Student #1.docx
@@ -89,7 +89,6 @@
               </w:rPr>
               <w:tab/>
             </w:r>
-            <w:permStart w:id="618426399" w:edGrp="everyone"/>
             <w:sdt>
               <w:sdtPr>
                 <w:rPr>
@@ -103,6 +102,7 @@
                 <w15:appearance w15:val="hidden"/>
                 <w:text/>
               </w:sdtPr>
+              <w:sdtEndPr/>
               <w:sdtContent>
                 <w:r>
                   <w:rPr>
@@ -124,7 +124,6 @@
                 </w:r>
               </w:sdtContent>
             </w:sdt>
-            <w:permEnd w:id="618426399"/>
           </w:p>
         </w:tc>
       </w:tr>
@@ -166,7 +165,6 @@
               </w:rPr>
               <w:tab/>
             </w:r>
-            <w:permStart w:id="395458830" w:edGrp="everyone"/>
             <w:sdt>
               <w:sdtPr>
                 <w:rPr>
@@ -180,6 +178,7 @@
                 <w15:appearance w15:val="hidden"/>
                 <w:text/>
               </w:sdtPr>
+              <w:sdtEndPr/>
               <w:sdtContent>
                 <w:r>
                   <w:rPr>
@@ -197,11 +196,22 @@
                   <w:rPr>
                     <w:rFonts w:asciiTheme="majorHAnsi" w:hAnsiTheme="majorHAnsi" w:cstheme="majorHAnsi"/>
                   </w:rPr>
-                  <w:t xml:space="preserve">-SF-D01  </w:t>
+                  <w:t>-SF-D0</w:t>
+                </w:r>
+                <w:r>
+                  <w:rPr>
+                    <w:rFonts w:asciiTheme="majorHAnsi" w:hAnsiTheme="majorHAnsi" w:cstheme="majorHAnsi"/>
+                  </w:rPr>
+                  <w:t>2</w:t>
+                </w:r>
+                <w:r>
+                  <w:rPr>
+                    <w:rFonts w:asciiTheme="majorHAnsi" w:hAnsiTheme="majorHAnsi" w:cstheme="majorHAnsi"/>
+                  </w:rPr>
+                  <w:t xml:space="preserve">  </w:t>
                 </w:r>
               </w:sdtContent>
             </w:sdt>
-            <w:permEnd w:id="395458830"/>
           </w:p>
         </w:tc>
       </w:tr>
@@ -242,6 +252,7 @@
               <w:rPr>
                 <w:rFonts w:asciiTheme="majorHAnsi" w:hAnsiTheme="majorHAnsi" w:cstheme="majorHAnsi"/>
                 <w:b/>
+                <w:lang w:val="es-ES"/>
               </w:rPr>
             </w:pPr>
             <w:r>
@@ -264,11 +275,11 @@
               </w:rPr>
               <w:tab/>
             </w:r>
-            <w:permStart w:id="2023848263" w:edGrp="everyone"/>
             <w:sdt>
               <w:sdtPr>
                 <w:rPr>
                   <w:rFonts w:asciiTheme="majorHAnsi" w:hAnsiTheme="majorHAnsi" w:cstheme="majorHAnsi"/>
+                  <w:lang w:val="es-ES"/>
                 </w:rPr>
                 <w:tag w:val="ID1"/>
                 <w:id w:val="1166593945"/>
@@ -278,23 +289,25 @@
                 <w15:appearance w15:val="hidden"/>
                 <w:text/>
               </w:sdtPr>
+              <w:sdtEndPr/>
               <w:sdtContent>
                 <w:r>
                   <w:rPr>
                     <w:rFonts w:asciiTheme="majorHAnsi" w:hAnsiTheme="majorHAnsi" w:cstheme="majorHAnsi"/>
+                    <w:lang w:val="es-ES"/>
                   </w:rPr>
                   <w:t xml:space="preserve"> </w:t>
                 </w:r>
                 <w:r>
                   <w:rPr>
                     <w:rFonts w:asciiTheme="majorHAnsi" w:hAnsiTheme="majorHAnsi" w:cstheme="majorHAnsi"/>
+                    <w:lang w:val="es-ES"/>
                   </w:rPr>
                   <w:t>77869990V</w:t>
                 </w:r>
               </w:sdtContent>
             </w:sdt>
           </w:p>
-          <w:permEnd w:id="2023848263"/>
           <w:p>
             <w:pPr>
               <w:pStyle w:val="Sinespaciado"/>
@@ -324,11 +337,11 @@
               </w:rPr>
               <w:tab/>
             </w:r>
-            <w:permStart w:id="68224920" w:edGrp="everyone"/>
             <w:sdt>
               <w:sdtPr>
                 <w:rPr>
                   <w:rFonts w:asciiTheme="majorHAnsi" w:hAnsiTheme="majorHAnsi" w:cstheme="majorHAnsi"/>
+                  <w:lang w:val="es-ES"/>
                 </w:rPr>
                 <w:tag w:val="UVUS01"/>
                 <w:id w:val="180091114"/>
@@ -338,28 +351,31 @@
                 <w15:appearance w15:val="hidden"/>
                 <w:text/>
               </w:sdtPr>
+              <w:sdtEndPr/>
               <w:sdtContent>
                 <w:r>
                   <w:rPr>
                     <w:rFonts w:asciiTheme="majorHAnsi" w:hAnsiTheme="majorHAnsi" w:cstheme="majorHAnsi"/>
+                    <w:lang w:val="es-ES"/>
                   </w:rPr>
                   <w:t xml:space="preserve"> </w:t>
                 </w:r>
                 <w:r>
                   <w:rPr>
                     <w:rFonts w:asciiTheme="majorHAnsi" w:hAnsiTheme="majorHAnsi" w:cstheme="majorHAnsi"/>
+                    <w:lang w:val="es-ES"/>
                   </w:rPr>
                   <w:t>marcartal1</w:t>
                 </w:r>
                 <w:r>
                   <w:rPr>
                     <w:rFonts w:asciiTheme="majorHAnsi" w:hAnsiTheme="majorHAnsi" w:cstheme="majorHAnsi"/>
+                    <w:lang w:val="es-ES"/>
                   </w:rPr>
                   <w:t xml:space="preserve">  </w:t>
                 </w:r>
               </w:sdtContent>
             </w:sdt>
-            <w:permEnd w:id="68224920"/>
           </w:p>
           <w:p>
             <w:pPr>
@@ -388,11 +404,11 @@
               </w:rPr>
               <w:tab/>
             </w:r>
-            <w:permStart w:id="91762023" w:edGrp="everyone"/>
             <w:sdt>
               <w:sdtPr>
                 <w:rPr>
                   <w:rFonts w:asciiTheme="majorHAnsi" w:hAnsiTheme="majorHAnsi" w:cstheme="majorHAnsi"/>
+                  <w:lang w:val="es-ES"/>
                 </w:rPr>
                 <w:tag w:val="Student1"/>
                 <w:id w:val="234444542"/>
@@ -402,36 +418,31 @@
                 <w15:appearance w15:val="hidden"/>
                 <w:text/>
               </w:sdtPr>
+              <w:sdtEndPr/>
               <w:sdtContent>
                 <w:r>
                   <w:rPr>
                     <w:rFonts w:asciiTheme="majorHAnsi" w:hAnsiTheme="majorHAnsi" w:cstheme="majorHAnsi"/>
+                    <w:lang w:val="es-ES"/>
                   </w:rPr>
                   <w:t xml:space="preserve"> </w:t>
                 </w:r>
                 <w:r>
                   <w:rPr>
                     <w:rFonts w:asciiTheme="majorHAnsi" w:hAnsiTheme="majorHAnsi" w:cstheme="majorHAnsi"/>
+                    <w:lang w:val="es-ES"/>
                   </w:rPr>
-                  <w:t xml:space="preserve">Carrera Talaverón, María de la </w:t>
+                  <w:t>Carrera Talaverón, María de la Salud</w:t>
                 </w:r>
-                <w:proofErr w:type="spellStart"/>
                 <w:r>
                   <w:rPr>
                     <w:rFonts w:asciiTheme="majorHAnsi" w:hAnsiTheme="majorHAnsi" w:cstheme="majorHAnsi"/>
-                  </w:rPr>
-                  <w:t>Salud</w:t>
-                </w:r>
-                <w:proofErr w:type="spellEnd"/>
-                <w:r>
-                  <w:rPr>
-                    <w:rFonts w:asciiTheme="majorHAnsi" w:hAnsiTheme="majorHAnsi" w:cstheme="majorHAnsi"/>
+                    <w:lang w:val="es-ES"/>
                   </w:rPr>
                   <w:t xml:space="preserve">  </w:t>
                 </w:r>
               </w:sdtContent>
             </w:sdt>
-            <w:permEnd w:id="91762023"/>
             <w:r>
               <w:rPr>
                 <w:rFonts w:asciiTheme="majorHAnsi" w:hAnsiTheme="majorHAnsi" w:cstheme="majorHAnsi"/>
@@ -460,11 +471,11 @@
               </w:rPr>
               <w:tab/>
             </w:r>
-            <w:permStart w:id="677970087" w:edGrp="everyone"/>
             <w:sdt>
               <w:sdtPr>
                 <w:rPr>
                   <w:rFonts w:asciiTheme="majorHAnsi" w:hAnsiTheme="majorHAnsi" w:cstheme="majorHAnsi"/>
+                  <w:lang w:val="es-ES"/>
                 </w:rPr>
                 <w:tag w:val="Roles1"/>
                 <w:id w:val="1761787646"/>
@@ -474,28 +485,49 @@
                 <w15:appearance w15:val="hidden"/>
                 <w:text/>
               </w:sdtPr>
+              <w:sdtEndPr/>
               <w:sdtContent>
                 <w:r>
                   <w:rPr>
                     <w:rFonts w:asciiTheme="majorHAnsi" w:hAnsiTheme="majorHAnsi" w:cstheme="majorHAnsi"/>
+                    <w:lang w:val="es-ES"/>
                   </w:rPr>
                   <w:t xml:space="preserve"> </w:t>
                 </w:r>
+                <w:proofErr w:type="spellStart"/>
                 <w:r>
                   <w:rPr>
                     <w:rFonts w:asciiTheme="majorHAnsi" w:hAnsiTheme="majorHAnsi" w:cstheme="majorHAnsi"/>
+                    <w:lang w:val="es-ES"/>
                   </w:rPr>
-                  <w:t>Manager, Developer, Tester</w:t>
+                  <w:t>Developer</w:t>
                 </w:r>
+                <w:proofErr w:type="spellEnd"/>
                 <w:r>
                   <w:rPr>
                     <w:rFonts w:asciiTheme="majorHAnsi" w:hAnsiTheme="majorHAnsi" w:cstheme="majorHAnsi"/>
+                    <w:lang w:val="es-ES"/>
+                  </w:rPr>
+                  <w:t xml:space="preserve">, </w:t>
+                </w:r>
+                <w:proofErr w:type="spellStart"/>
+                <w:r>
+                  <w:rPr>
+                    <w:rFonts w:asciiTheme="majorHAnsi" w:hAnsiTheme="majorHAnsi" w:cstheme="majorHAnsi"/>
+                    <w:lang w:val="es-ES"/>
+                  </w:rPr>
+                  <w:t>Tester</w:t>
+                </w:r>
+                <w:proofErr w:type="spellEnd"/>
+                <w:r>
+                  <w:rPr>
+                    <w:rFonts w:asciiTheme="majorHAnsi" w:hAnsiTheme="majorHAnsi" w:cstheme="majorHAnsi"/>
+                    <w:lang w:val="es-ES"/>
                   </w:rPr>
                   <w:t xml:space="preserve">  </w:t>
                 </w:r>
               </w:sdtContent>
             </w:sdt>
-            <w:permEnd w:id="677970087"/>
           </w:p>
         </w:tc>
       </w:tr>
@@ -543,7 +575,6 @@
               </w:rPr>
               <w:tab/>
             </w:r>
-            <w:permStart w:id="819265629" w:edGrp="everyone"/>
             <w:sdt>
               <w:sdtPr>
                 <w:rPr>
@@ -557,6 +588,7 @@
                 <w15:appearance w15:val="hidden"/>
                 <w:text/>
               </w:sdtPr>
+              <w:sdtEndPr/>
               <w:sdtContent>
                 <w:r>
                   <w:rPr>
@@ -592,7 +624,6 @@
                 </w:r>
               </w:sdtContent>
             </w:sdt>
-            <w:permEnd w:id="819265629"/>
           </w:p>
         </w:tc>
       </w:tr>
@@ -609,7 +640,6 @@
         <w:rPr>
           <w:rFonts w:cstheme="majorHAnsi"/>
         </w:rPr>
-        <w:lastRenderedPageBreak/>
         <w:t>MANDATORY Deliverable D01: introduction</w:t>
       </w:r>
     </w:p>
@@ -815,7 +845,6 @@
         <w:t>” denotes your name/s.</w:t>
       </w:r>
     </w:p>
-    <w:permStart w:id="820252480" w:edGrp="everyone"/>
     <w:p>
       <w:pPr>
         <w:pStyle w:val="Verdict"/>
@@ -836,6 +865,7 @@
           <w15:appearance w15:val="hidden"/>
           <w:text/>
         </w:sdtPr>
+        <w:sdtEndPr/>
         <w:sdtContent>
           <w:r>
             <w:rPr>
@@ -855,14 +885,7 @@
         <w:rPr>
           <w:rFonts w:asciiTheme="majorHAnsi" w:hAnsiTheme="majorHAnsi" w:cstheme="majorHAnsi"/>
         </w:rPr>
-        <w:t xml:space="preserve"> </w:t>
-      </w:r>
-      <w:permEnd w:id="820252480"/>
-      <w:r>
-        <w:rPr>
-          <w:rFonts w:asciiTheme="majorHAnsi" w:hAnsiTheme="majorHAnsi" w:cstheme="majorHAnsi"/>
-        </w:rPr>
-        <w:t xml:space="preserve">   </w:t>
+        <w:t xml:space="preserve">    </w:t>
       </w:r>
     </w:p>
     <w:p>
@@ -1014,7 +1037,6 @@
         <w:rPr>
           <w:rFonts w:cstheme="majorHAnsi"/>
         </w:rPr>
-        <w:lastRenderedPageBreak/>
         <w:t xml:space="preserve">MANDATORY </w:t>
       </w:r>
       <w:r>
@@ -1167,7 +1189,6 @@
         <w:t xml:space="preserve"> with further information. Projects containing fatal errors must be rejected by the system.  </w:t>
       </w:r>
     </w:p>
-    <w:permStart w:id="1222729852" w:edGrp="everyone"/>
     <w:p>
       <w:pPr>
         <w:pStyle w:val="Gradercomments"/>
@@ -1188,6 +1209,7 @@
           <w15:appearance w15:val="hidden"/>
           <w:text/>
         </w:sdtPr>
+        <w:sdtEndPr/>
         <w:sdtContent>
           <w:r>
             <w:rPr>
@@ -1197,7 +1219,6 @@
           </w:r>
         </w:sdtContent>
       </w:sdt>
-      <w:permEnd w:id="1222729852"/>
       <w:r>
         <w:rPr>
           <w:rFonts w:asciiTheme="majorHAnsi" w:hAnsiTheme="majorHAnsi" w:cstheme="majorHAnsi"/>
@@ -1331,7 +1352,6 @@
         <w:t xml:space="preserve"> with further information.</w:t>
       </w:r>
     </w:p>
-    <w:permStart w:id="985995786" w:edGrp="everyone"/>
     <w:p>
       <w:pPr>
         <w:pStyle w:val="Verdict"/>
@@ -1352,6 +1372,7 @@
           <w15:appearance w15:val="hidden"/>
           <w:text/>
         </w:sdtPr>
+        <w:sdtEndPr/>
         <w:sdtContent>
           <w:r>
             <w:rPr>
@@ -1361,7 +1382,6 @@
           </w:r>
         </w:sdtContent>
       </w:sdt>
-      <w:permEnd w:id="985995786"/>
       <w:r>
         <w:rPr>
           <w:rFonts w:asciiTheme="majorHAnsi" w:hAnsiTheme="majorHAnsi" w:cstheme="majorHAnsi"/>
@@ -1481,7 +1501,6 @@
         <w:t>.</w:t>
       </w:r>
     </w:p>
-    <w:permStart w:id="1822583373" w:edGrp="everyone"/>
     <w:p>
       <w:pPr>
         <w:pStyle w:val="Verdict"/>
@@ -1502,6 +1521,7 @@
           <w15:appearance w15:val="hidden"/>
           <w:text/>
         </w:sdtPr>
+        <w:sdtEndPr/>
         <w:sdtContent>
           <w:r>
             <w:rPr>
@@ -1511,7 +1531,6 @@
           </w:r>
         </w:sdtContent>
       </w:sdt>
-      <w:permEnd w:id="1822583373"/>
       <w:r>
         <w:rPr>
           <w:rFonts w:asciiTheme="majorHAnsi" w:hAnsiTheme="majorHAnsi" w:cstheme="majorHAnsi"/>
@@ -1677,7 +1696,6 @@
         <w:t xml:space="preserve">”. </w:t>
       </w:r>
     </w:p>
-    <w:permStart w:id="1451181542" w:edGrp="everyone"/>
     <w:p>
       <w:pPr>
         <w:pStyle w:val="Gradercomments"/>
@@ -1700,6 +1718,7 @@
           <w15:appearance w15:val="hidden"/>
           <w:text/>
         </w:sdtPr>
+        <w:sdtEndPr/>
         <w:sdtContent>
           <w:r>
             <w:rPr>
@@ -1710,7 +1729,6 @@
           </w:r>
         </w:sdtContent>
       </w:sdt>
-      <w:permEnd w:id="1451181542"/>
       <w:r>
         <w:rPr>
           <w:rFonts w:asciiTheme="majorHAnsi" w:hAnsiTheme="majorHAnsi" w:cstheme="majorHAnsi"/>
@@ -1767,7 +1785,6 @@
         <w:rPr>
           <w:rFonts w:cstheme="majorHAnsi"/>
         </w:rPr>
-        <w:lastRenderedPageBreak/>
         <w:t>MANDATORY Deliverable D03: implementing features</w:t>
       </w:r>
     </w:p>
@@ -2029,7 +2046,6 @@
         <w:t xml:space="preserve"> must have been published. Moreover, it must not have any fatal errors.</w:t>
       </w:r>
     </w:p>
-    <w:permStart w:id="1114443891" w:edGrp="everyone"/>
     <w:p>
       <w:pPr>
         <w:pStyle w:val="Verdict"/>
@@ -2050,6 +2066,7 @@
           <w15:appearance w15:val="hidden"/>
           <w:text/>
         </w:sdtPr>
+        <w:sdtEndPr/>
         <w:sdtContent>
           <w:r>
             <w:rPr>
@@ -2059,7 +2076,6 @@
           </w:r>
         </w:sdtContent>
       </w:sdt>
-      <w:permEnd w:id="1114443891"/>
       <w:r>
         <w:rPr>
           <w:rFonts w:asciiTheme="majorHAnsi" w:hAnsiTheme="majorHAnsi" w:cstheme="majorHAnsi"/>
@@ -2263,7 +2279,6 @@
         <w:t>as long as it is not published.</w:t>
       </w:r>
     </w:p>
-    <w:permStart w:id="58524848" w:edGrp="everyone"/>
     <w:p>
       <w:pPr>
         <w:pStyle w:val="Verdict"/>
@@ -2284,6 +2299,7 @@
           <w15:appearance w15:val="hidden"/>
           <w:text/>
         </w:sdtPr>
+        <w:sdtEndPr/>
         <w:sdtContent>
           <w:r>
             <w:rPr>
@@ -2293,7 +2309,6 @@
           </w:r>
         </w:sdtContent>
       </w:sdt>
-      <w:permEnd w:id="58524848"/>
       <w:r>
         <w:rPr>
           <w:rFonts w:asciiTheme="majorHAnsi" w:hAnsiTheme="majorHAnsi" w:cstheme="majorHAnsi"/>
@@ -2372,7 +2387,6 @@
       </w:r>
     </w:p>
     <w:bookmarkStart w:id="0" w:name="_Hlk125628820"/>
-    <w:permStart w:id="1245933710" w:edGrp="everyone"/>
     <w:p>
       <w:pPr>
         <w:pStyle w:val="Verdict"/>
@@ -2392,6 +2406,7 @@
           </w:placeholder>
           <w:text/>
         </w:sdtPr>
+        <w:sdtEndPr/>
         <w:sdtContent>
           <w:r>
             <w:rPr>
@@ -2401,7 +2416,6 @@
           </w:r>
         </w:sdtContent>
       </w:sdt>
-      <w:permEnd w:id="1245933710"/>
       <w:r>
         <w:rPr>
           <w:rFonts w:asciiTheme="majorHAnsi" w:hAnsiTheme="majorHAnsi" w:cstheme="majorHAnsi"/>
@@ -2516,7 +2530,6 @@
         <w:rPr>
           <w:rFonts w:cstheme="majorHAnsi"/>
         </w:rPr>
-        <w:lastRenderedPageBreak/>
         <w:t>MANDATORY Deliverable D04: formal testing</w:t>
       </w:r>
     </w:p>
@@ -2629,7 +2642,6 @@
         <w:t>Produce a test suite for Requirements #6 and #7.</w:t>
       </w:r>
     </w:p>
-    <w:permStart w:id="1362961418" w:edGrp="everyone"/>
     <w:p>
       <w:pPr>
         <w:pStyle w:val="Gradercomments"/>
@@ -2650,6 +2662,7 @@
           <w15:appearance w15:val="hidden"/>
           <w:text/>
         </w:sdtPr>
+        <w:sdtEndPr/>
         <w:sdtContent>
           <w:r>
             <w:rPr>
@@ -2659,7 +2672,6 @@
           </w:r>
         </w:sdtContent>
       </w:sdt>
-      <w:permEnd w:id="1362961418"/>
       <w:r>
         <w:rPr>
           <w:rFonts w:asciiTheme="majorHAnsi" w:hAnsiTheme="majorHAnsi" w:cstheme="majorHAnsi"/>
@@ -2695,7 +2707,6 @@
         <w:t>Produce a testing report.</w:t>
       </w:r>
     </w:p>
-    <w:permStart w:id="432819492" w:edGrp="everyone"/>
     <w:p>
       <w:pPr>
         <w:pStyle w:val="Verdict"/>
@@ -2716,6 +2727,7 @@
           <w15:appearance w15:val="hidden"/>
           <w:text/>
         </w:sdtPr>
+        <w:sdtEndPr/>
         <w:sdtContent>
           <w:r>
             <w:rPr>
@@ -2725,7 +2737,6 @@
           </w:r>
         </w:sdtContent>
       </w:sdt>
-      <w:permEnd w:id="432819492"/>
       <w:r>
         <w:rPr>
           <w:rFonts w:asciiTheme="majorHAnsi" w:hAnsiTheme="majorHAnsi" w:cstheme="majorHAnsi"/>
@@ -2762,7 +2773,6 @@
         <w:rPr>
           <w:rFonts w:cstheme="majorHAnsi"/>
         </w:rPr>
-        <w:lastRenderedPageBreak/>
         <w:t>SUPPLEMENTARY Deliverable D01: introduction</w:t>
       </w:r>
     </w:p>
@@ -2912,14 +2922,12 @@
           <w:rFonts w:asciiTheme="majorHAnsi" w:hAnsiTheme="majorHAnsi" w:cstheme="majorHAnsi"/>
         </w:rPr>
       </w:pPr>
-      <w:permStart w:id="281634973" w:edGrp="everyone"/>
       <w:r>
         <w:rPr>
           <w:rFonts w:asciiTheme="majorHAnsi" w:hAnsiTheme="majorHAnsi" w:cstheme="majorHAnsi"/>
         </w:rPr>
         <w:t xml:space="preserve">  X  </w:t>
       </w:r>
-      <w:permEnd w:id="281634973"/>
       <w:r>
         <w:rPr>
           <w:rFonts w:asciiTheme="majorHAnsi" w:hAnsiTheme="majorHAnsi" w:cstheme="majorHAnsi"/>
@@ -2941,7 +2949,6 @@
         <w:t>Produce a planning and progress report.</w:t>
       </w:r>
     </w:p>
-    <w:permStart w:id="1839803777" w:edGrp="everyone"/>
     <w:p>
       <w:pPr>
         <w:pStyle w:val="Verdict"/>
@@ -2962,6 +2969,7 @@
           <w15:appearance w15:val="hidden"/>
           <w:text/>
         </w:sdtPr>
+        <w:sdtEndPr/>
         <w:sdtContent>
           <w:r>
             <w:rPr>
@@ -2971,7 +2979,6 @@
           </w:r>
         </w:sdtContent>
       </w:sdt>
-      <w:permEnd w:id="1839803777"/>
       <w:r>
         <w:rPr>
           <w:rFonts w:asciiTheme="majorHAnsi" w:hAnsiTheme="majorHAnsi" w:cstheme="majorHAnsi"/>
@@ -3047,7 +3054,6 @@
         <w:rPr>
           <w:rFonts w:cstheme="majorHAnsi"/>
         </w:rPr>
-        <w:lastRenderedPageBreak/>
         <w:t xml:space="preserve">SUPPLEMENTARY </w:t>
       </w:r>
       <w:r>
@@ -3158,7 +3164,6 @@
         <w:t xml:space="preserve"> with further information.</w:t>
       </w:r>
     </w:p>
-    <w:permStart w:id="786508830" w:edGrp="everyone"/>
     <w:p>
       <w:pPr>
         <w:pStyle w:val="Gradercomments"/>
@@ -3181,6 +3186,7 @@
           <w15:appearance w15:val="hidden"/>
           <w:text/>
         </w:sdtPr>
+        <w:sdtEndPr/>
         <w:sdtContent>
           <w:r>
             <w:rPr>
@@ -3191,7 +3197,6 @@
           </w:r>
         </w:sdtContent>
       </w:sdt>
-      <w:permEnd w:id="786508830"/>
       <w:r>
         <w:rPr>
           <w:rFonts w:asciiTheme="majorHAnsi" w:hAnsiTheme="majorHAnsi" w:cstheme="majorHAnsi"/>
@@ -3315,7 +3320,6 @@
         <w:t>Produce a UML domain model.</w:t>
       </w:r>
     </w:p>
-    <w:permStart w:id="1340682978" w:edGrp="everyone"/>
     <w:p>
       <w:pPr>
         <w:pStyle w:val="Verdict"/>
@@ -3336,6 +3340,7 @@
           <w15:appearance w15:val="hidden"/>
           <w:text/>
         </w:sdtPr>
+        <w:sdtEndPr/>
         <w:sdtContent>
           <w:r>
             <w:rPr>
@@ -3345,7 +3350,6 @@
           </w:r>
         </w:sdtContent>
       </w:sdt>
-      <w:permEnd w:id="1340682978"/>
       <w:r>
         <w:rPr>
           <w:rFonts w:asciiTheme="majorHAnsi" w:hAnsiTheme="majorHAnsi" w:cstheme="majorHAnsi"/>
@@ -3367,7 +3371,6 @@
         <w:t>Produce an analysis report.</w:t>
       </w:r>
     </w:p>
-    <w:permStart w:id="606228882" w:edGrp="everyone"/>
     <w:p>
       <w:pPr>
         <w:pStyle w:val="Verdict"/>
@@ -3388,6 +3391,7 @@
           <w15:appearance w15:val="hidden"/>
           <w:text/>
         </w:sdtPr>
+        <w:sdtEndPr/>
         <w:sdtContent>
           <w:r>
             <w:rPr>
@@ -3397,7 +3401,6 @@
           </w:r>
         </w:sdtContent>
       </w:sdt>
-      <w:permEnd w:id="606228882"/>
       <w:r>
         <w:rPr>
           <w:rFonts w:asciiTheme="majorHAnsi" w:hAnsiTheme="majorHAnsi" w:cstheme="majorHAnsi"/>
@@ -3419,7 +3422,6 @@
         <w:t>Produce a planning and progress report.</w:t>
       </w:r>
     </w:p>
-    <w:permStart w:id="1836673940" w:edGrp="everyone"/>
     <w:p>
       <w:pPr>
         <w:pStyle w:val="Gradercomments"/>
@@ -3442,6 +3444,7 @@
           <w15:appearance w15:val="hidden"/>
           <w:text/>
         </w:sdtPr>
+        <w:sdtEndPr/>
         <w:sdtContent>
           <w:r>
             <w:rPr>
@@ -3452,7 +3455,6 @@
           </w:r>
         </w:sdtContent>
       </w:sdt>
-      <w:permEnd w:id="1836673940"/>
       <w:r>
         <w:rPr>
           <w:rFonts w:asciiTheme="majorHAnsi" w:hAnsiTheme="majorHAnsi" w:cstheme="majorHAnsi"/>
@@ -3482,7 +3484,6 @@
         <w:rPr>
           <w:rFonts w:cstheme="majorHAnsi"/>
         </w:rPr>
-        <w:lastRenderedPageBreak/>
         <w:t>SUPPLEMENTARY Deliverable D03: implementing features</w:t>
       </w:r>
     </w:p>
@@ -3572,7 +3573,6 @@
         <w:t>.</w:t>
       </w:r>
     </w:p>
-    <w:permStart w:id="978221302" w:edGrp="everyone"/>
     <w:p>
       <w:pPr>
         <w:pStyle w:val="Gradercomments"/>
@@ -3593,6 +3593,7 @@
           <w15:appearance w15:val="hidden"/>
           <w:text/>
         </w:sdtPr>
+        <w:sdtEndPr/>
         <w:sdtContent>
           <w:r>
             <w:rPr>
@@ -3602,7 +3603,6 @@
           </w:r>
         </w:sdtContent>
       </w:sdt>
-      <w:permEnd w:id="978221302"/>
       <w:r>
         <w:rPr>
           <w:rFonts w:asciiTheme="majorHAnsi" w:hAnsiTheme="majorHAnsi" w:cstheme="majorHAnsi"/>
@@ -3652,7 +3652,6 @@
         <w:t>Update their profiles.</w:t>
       </w:r>
     </w:p>
-    <w:permStart w:id="1874789531" w:edGrp="everyone"/>
     <w:p>
       <w:pPr>
         <w:pStyle w:val="Verdict"/>
@@ -3673,6 +3672,7 @@
           <w15:appearance w15:val="hidden"/>
           <w:text/>
         </w:sdtPr>
+        <w:sdtEndPr/>
         <w:sdtContent>
           <w:r>
             <w:rPr>
@@ -3682,7 +3682,6 @@
           </w:r>
         </w:sdtContent>
       </w:sdt>
-      <w:permEnd w:id="1874789531"/>
       <w:r>
         <w:rPr>
           <w:rFonts w:asciiTheme="majorHAnsi" w:hAnsiTheme="majorHAnsi" w:cstheme="majorHAnsi"/>
@@ -3802,7 +3801,6 @@
         <w:t>).</w:t>
       </w:r>
     </w:p>
-    <w:permStart w:id="847266524" w:edGrp="everyone"/>
     <w:p>
       <w:pPr>
         <w:pStyle w:val="Verdict"/>
@@ -3823,6 +3821,7 @@
           <w15:appearance w15:val="hidden"/>
           <w:text/>
         </w:sdtPr>
+        <w:sdtEndPr/>
         <w:sdtContent>
           <w:r>
             <w:rPr>
@@ -3832,7 +3831,6 @@
           </w:r>
         </w:sdtContent>
       </w:sdt>
-      <w:permEnd w:id="847266524"/>
       <w:r>
         <w:rPr>
           <w:rFonts w:asciiTheme="majorHAnsi" w:hAnsiTheme="majorHAnsi" w:cstheme="majorHAnsi"/>
@@ -3925,7 +3923,6 @@
         <w:t>Produce an analysis report.</w:t>
       </w:r>
     </w:p>
-    <w:permStart w:id="429327693" w:edGrp="everyone"/>
     <w:p>
       <w:pPr>
         <w:pStyle w:val="Verdict"/>
@@ -3946,6 +3943,7 @@
           <w15:appearance w15:val="hidden"/>
           <w:text/>
         </w:sdtPr>
+        <w:sdtEndPr/>
         <w:sdtContent>
           <w:r>
             <w:rPr>
@@ -3955,7 +3953,6 @@
           </w:r>
         </w:sdtContent>
       </w:sdt>
-      <w:permEnd w:id="429327693"/>
       <w:r>
         <w:rPr>
           <w:rFonts w:asciiTheme="majorHAnsi" w:hAnsiTheme="majorHAnsi" w:cstheme="majorHAnsi"/>
@@ -3977,7 +3974,6 @@
         <w:t>Produce a planning and progress report.</w:t>
       </w:r>
     </w:p>
-    <w:permStart w:id="852189885" w:edGrp="everyone"/>
     <w:p>
       <w:pPr>
         <w:pStyle w:val="Gradercomments"/>
@@ -3998,6 +3994,7 @@
           <w15:appearance w15:val="hidden"/>
           <w:text/>
         </w:sdtPr>
+        <w:sdtEndPr/>
         <w:sdtContent>
           <w:r>
             <w:rPr>
@@ -4007,7 +4004,6 @@
           </w:r>
         </w:sdtContent>
       </w:sdt>
-      <w:permEnd w:id="852189885"/>
       <w:r>
         <w:rPr>
           <w:rFonts w:asciiTheme="majorHAnsi" w:hAnsiTheme="majorHAnsi" w:cstheme="majorHAnsi"/>
@@ -4029,7 +4025,6 @@
         <w:t>Produce a lint report.</w:t>
       </w:r>
     </w:p>
-    <w:permStart w:id="390744319" w:edGrp="everyone"/>
     <w:p>
       <w:pPr>
         <w:pStyle w:val="Verdict"/>
@@ -4050,6 +4045,7 @@
           <w15:appearance w15:val="hidden"/>
           <w:text/>
         </w:sdtPr>
+        <w:sdtEndPr/>
         <w:sdtContent>
           <w:r>
             <w:rPr>
@@ -4059,7 +4055,6 @@
           </w:r>
         </w:sdtContent>
       </w:sdt>
-      <w:permEnd w:id="390744319"/>
       <w:r>
         <w:rPr>
           <w:rFonts w:asciiTheme="majorHAnsi" w:hAnsiTheme="majorHAnsi" w:cstheme="majorHAnsi"/>
@@ -4082,7 +4077,6 @@
         <w:rPr>
           <w:rFonts w:cstheme="majorHAnsi"/>
         </w:rPr>
-        <w:lastRenderedPageBreak/>
         <w:t>SUPPLEMENTARY Deliverable D04: formal testing</w:t>
       </w:r>
     </w:p>
@@ -4222,7 +4216,6 @@
         <w:t>Produce an analysis report.</w:t>
       </w:r>
     </w:p>
-    <w:permStart w:id="1753425030" w:edGrp="everyone"/>
     <w:p>
       <w:pPr>
         <w:pStyle w:val="Verdict"/>
@@ -4243,6 +4236,7 @@
           <w15:appearance w15:val="hidden"/>
           <w:text/>
         </w:sdtPr>
+        <w:sdtEndPr/>
         <w:sdtContent>
           <w:r>
             <w:rPr>
@@ -4252,7 +4246,6 @@
           </w:r>
         </w:sdtContent>
       </w:sdt>
-      <w:permEnd w:id="1753425030"/>
       <w:r>
         <w:rPr>
           <w:rFonts w:asciiTheme="majorHAnsi" w:hAnsiTheme="majorHAnsi" w:cstheme="majorHAnsi"/>
@@ -4274,7 +4267,6 @@
         <w:t>Produce a planning and progress report.</w:t>
       </w:r>
     </w:p>
-    <w:permStart w:id="776812134" w:edGrp="everyone"/>
     <w:p>
       <w:pPr>
         <w:pStyle w:val="Verdict"/>
@@ -4295,6 +4287,7 @@
           <w15:appearance w15:val="hidden"/>
           <w:text/>
         </w:sdtPr>
+        <w:sdtEndPr/>
         <w:sdtContent>
           <w:r>
             <w:rPr>
@@ -4304,7 +4297,6 @@
           </w:r>
         </w:sdtContent>
       </w:sdt>
-      <w:permEnd w:id="776812134"/>
       <w:r>
         <w:rPr>
           <w:rFonts w:asciiTheme="majorHAnsi" w:hAnsiTheme="majorHAnsi" w:cstheme="majorHAnsi"/>
@@ -6210,6 +6202,18 @@
     <w:pitch w:val="variable"/>
     <w:sig w:usb0="E00006FF" w:usb1="420024FF" w:usb2="02000000" w:usb3="00000000" w:csb0="0000019F" w:csb1="00000000"/>
   </w:font>
+  <w:font w:name="Aptos">
+    <w:charset w:val="00"/>
+    <w:family w:val="swiss"/>
+    <w:pitch w:val="variable"/>
+    <w:sig w:usb0="20000287" w:usb1="00000003" w:usb2="00000000" w:usb3="00000000" w:csb0="0000019F" w:csb1="00000000"/>
+  </w:font>
+  <w:font w:name="Aptos Display">
+    <w:charset w:val="00"/>
+    <w:family w:val="swiss"/>
+    <w:pitch w:val="variable"/>
+    <w:sig w:usb0="20000287" w:usb1="00000003" w:usb2="00000000" w:usb3="00000000" w:csb0="0000019F" w:csb1="00000000"/>
+  </w:font>
 </w:fonts>
 </file>
 
@@ -6233,6 +6237,7 @@
     <w:rsid w:val="000871A4"/>
     <w:rsid w:val="002707DD"/>
     <w:rsid w:val="00C63B76"/>
+    <w:rsid w:val="00E94A22"/>
     <w:rsid w:val="00EB3713"/>
     <w:rsid w:val="00F428AF"/>
   </w:rsids>

</xml_diff>

<commit_message>
Mandatory requirements student 1
Archivo de requirements actualizado con los requerimientos obligatorios
del estudiante 1 completados
</commit_message>
<xml_diff>
--- a/reports/Student 1/03 Requirements - Student #1.docx
+++ b/reports/Student 1/03 Requirements - Student #1.docx
@@ -89,6 +89,7 @@
               </w:rPr>
               <w:tab/>
             </w:r>
+            <w:permStart w:id="618426399" w:edGrp="everyone"/>
             <w:sdt>
               <w:sdtPr>
                 <w:rPr>
@@ -102,7 +103,6 @@
                 <w15:appearance w15:val="hidden"/>
                 <w:text/>
               </w:sdtPr>
-              <w:sdtEndPr/>
               <w:sdtContent>
                 <w:r>
                   <w:rPr>
@@ -124,6 +124,7 @@
                 </w:r>
               </w:sdtContent>
             </w:sdt>
+            <w:permEnd w:id="618426399"/>
           </w:p>
         </w:tc>
       </w:tr>
@@ -165,6 +166,7 @@
               </w:rPr>
               <w:tab/>
             </w:r>
+            <w:permStart w:id="395458830" w:edGrp="everyone"/>
             <w:sdt>
               <w:sdtPr>
                 <w:rPr>
@@ -178,7 +180,6 @@
                 <w15:appearance w15:val="hidden"/>
                 <w:text/>
               </w:sdtPr>
-              <w:sdtEndPr/>
               <w:sdtContent>
                 <w:r>
                   <w:rPr>
@@ -212,6 +213,7 @@
                 </w:r>
               </w:sdtContent>
             </w:sdt>
+            <w:permEnd w:id="395458830"/>
           </w:p>
         </w:tc>
       </w:tr>
@@ -275,6 +277,7 @@
               </w:rPr>
               <w:tab/>
             </w:r>
+            <w:permStart w:id="2023848263" w:edGrp="everyone"/>
             <w:sdt>
               <w:sdtPr>
                 <w:rPr>
@@ -289,7 +292,6 @@
                 <w15:appearance w15:val="hidden"/>
                 <w:text/>
               </w:sdtPr>
-              <w:sdtEndPr/>
               <w:sdtContent>
                 <w:r>
                   <w:rPr>
@@ -308,6 +310,7 @@
               </w:sdtContent>
             </w:sdt>
           </w:p>
+          <w:permEnd w:id="2023848263"/>
           <w:p>
             <w:pPr>
               <w:pStyle w:val="Sinespaciado"/>
@@ -337,6 +340,7 @@
               </w:rPr>
               <w:tab/>
             </w:r>
+            <w:permStart w:id="68224920" w:edGrp="everyone"/>
             <w:sdt>
               <w:sdtPr>
                 <w:rPr>
@@ -351,7 +355,6 @@
                 <w15:appearance w15:val="hidden"/>
                 <w:text/>
               </w:sdtPr>
-              <w:sdtEndPr/>
               <w:sdtContent>
                 <w:r>
                   <w:rPr>
@@ -376,6 +379,7 @@
                 </w:r>
               </w:sdtContent>
             </w:sdt>
+            <w:permEnd w:id="68224920"/>
           </w:p>
           <w:p>
             <w:pPr>
@@ -404,6 +408,7 @@
               </w:rPr>
               <w:tab/>
             </w:r>
+            <w:permStart w:id="91762023" w:edGrp="everyone"/>
             <w:sdt>
               <w:sdtPr>
                 <w:rPr>
@@ -418,7 +423,6 @@
                 <w15:appearance w15:val="hidden"/>
                 <w:text/>
               </w:sdtPr>
-              <w:sdtEndPr/>
               <w:sdtContent>
                 <w:r>
                   <w:rPr>
@@ -443,6 +447,7 @@
                 </w:r>
               </w:sdtContent>
             </w:sdt>
+            <w:permEnd w:id="91762023"/>
             <w:r>
               <w:rPr>
                 <w:rFonts w:asciiTheme="majorHAnsi" w:hAnsiTheme="majorHAnsi" w:cstheme="majorHAnsi"/>
@@ -471,6 +476,7 @@
               </w:rPr>
               <w:tab/>
             </w:r>
+            <w:permStart w:id="677970087" w:edGrp="everyone"/>
             <w:sdt>
               <w:sdtPr>
                 <w:rPr>
@@ -485,7 +491,6 @@
                 <w15:appearance w15:val="hidden"/>
                 <w:text/>
               </w:sdtPr>
-              <w:sdtEndPr/>
               <w:sdtContent>
                 <w:r>
                   <w:rPr>
@@ -494,31 +499,13 @@
                   </w:rPr>
                   <w:t xml:space="preserve"> </w:t>
                 </w:r>
-                <w:proofErr w:type="spellStart"/>
                 <w:r>
                   <w:rPr>
                     <w:rFonts w:asciiTheme="majorHAnsi" w:hAnsiTheme="majorHAnsi" w:cstheme="majorHAnsi"/>
                     <w:lang w:val="es-ES"/>
                   </w:rPr>
-                  <w:t>Developer</w:t>
+                  <w:t>Developer, Tester</w:t>
                 </w:r>
-                <w:proofErr w:type="spellEnd"/>
-                <w:r>
-                  <w:rPr>
-                    <w:rFonts w:asciiTheme="majorHAnsi" w:hAnsiTheme="majorHAnsi" w:cstheme="majorHAnsi"/>
-                    <w:lang w:val="es-ES"/>
-                  </w:rPr>
-                  <w:t xml:space="preserve">, </w:t>
-                </w:r>
-                <w:proofErr w:type="spellStart"/>
-                <w:r>
-                  <w:rPr>
-                    <w:rFonts w:asciiTheme="majorHAnsi" w:hAnsiTheme="majorHAnsi" w:cstheme="majorHAnsi"/>
-                    <w:lang w:val="es-ES"/>
-                  </w:rPr>
-                  <w:t>Tester</w:t>
-                </w:r>
-                <w:proofErr w:type="spellEnd"/>
                 <w:r>
                   <w:rPr>
                     <w:rFonts w:asciiTheme="majorHAnsi" w:hAnsiTheme="majorHAnsi" w:cstheme="majorHAnsi"/>
@@ -528,6 +515,7 @@
                 </w:r>
               </w:sdtContent>
             </w:sdt>
+            <w:permEnd w:id="677970087"/>
           </w:p>
         </w:tc>
       </w:tr>
@@ -575,6 +563,7 @@
               </w:rPr>
               <w:tab/>
             </w:r>
+            <w:permStart w:id="819265629" w:edGrp="everyone"/>
             <w:sdt>
               <w:sdtPr>
                 <w:rPr>
@@ -588,7 +577,6 @@
                 <w15:appearance w15:val="hidden"/>
                 <w:text/>
               </w:sdtPr>
-              <w:sdtEndPr/>
               <w:sdtContent>
                 <w:r>
                   <w:rPr>
@@ -600,21 +588,7 @@
                   <w:rPr>
                     <w:rFonts w:asciiTheme="majorHAnsi" w:hAnsiTheme="majorHAnsi" w:cstheme="majorHAnsi"/>
                   </w:rPr>
-                  <w:t xml:space="preserve">Sevilla, 16 </w:t>
-                </w:r>
-                <w:proofErr w:type="spellStart"/>
-                <w:r>
-                  <w:rPr>
-                    <w:rFonts w:asciiTheme="majorHAnsi" w:hAnsiTheme="majorHAnsi" w:cstheme="majorHAnsi"/>
-                  </w:rPr>
-                  <w:t>febrero</w:t>
-                </w:r>
-                <w:proofErr w:type="spellEnd"/>
-                <w:r>
-                  <w:rPr>
-                    <w:rFonts w:asciiTheme="majorHAnsi" w:hAnsiTheme="majorHAnsi" w:cstheme="majorHAnsi"/>
-                  </w:rPr>
-                  <w:t xml:space="preserve"> 2024</w:t>
+                  <w:t>Sevilla, 16 febrero 2024</w:t>
                 </w:r>
                 <w:r>
                   <w:rPr>
@@ -624,6 +598,7 @@
                 </w:r>
               </w:sdtContent>
             </w:sdt>
+            <w:permEnd w:id="819265629"/>
           </w:p>
         </w:tc>
       </w:tr>
@@ -640,6 +615,7 @@
         <w:rPr>
           <w:rFonts w:cstheme="majorHAnsi"/>
         </w:rPr>
+        <w:lastRenderedPageBreak/>
         <w:t>MANDATORY Deliverable D01: introduction</w:t>
       </w:r>
     </w:p>
@@ -845,6 +821,7 @@
         <w:t>” denotes your name/s.</w:t>
       </w:r>
     </w:p>
+    <w:permStart w:id="820252480" w:edGrp="everyone"/>
     <w:p>
       <w:pPr>
         <w:pStyle w:val="Verdict"/>
@@ -865,7 +842,6 @@
           <w15:appearance w15:val="hidden"/>
           <w:text/>
         </w:sdtPr>
-        <w:sdtEndPr/>
         <w:sdtContent>
           <w:r>
             <w:rPr>
@@ -885,7 +861,14 @@
         <w:rPr>
           <w:rFonts w:asciiTheme="majorHAnsi" w:hAnsiTheme="majorHAnsi" w:cstheme="majorHAnsi"/>
         </w:rPr>
-        <w:t xml:space="preserve">    </w:t>
+        <w:t xml:space="preserve"> </w:t>
+      </w:r>
+      <w:permEnd w:id="820252480"/>
+      <w:r>
+        <w:rPr>
+          <w:rFonts w:asciiTheme="majorHAnsi" w:hAnsiTheme="majorHAnsi" w:cstheme="majorHAnsi"/>
+        </w:rPr>
+        <w:t xml:space="preserve">   </w:t>
       </w:r>
     </w:p>
     <w:p>
@@ -1037,6 +1020,7 @@
         <w:rPr>
           <w:rFonts w:cstheme="majorHAnsi"/>
         </w:rPr>
+        <w:lastRenderedPageBreak/>
         <w:t xml:space="preserve">MANDATORY </w:t>
       </w:r>
       <w:r>
@@ -1189,6 +1173,7 @@
         <w:t xml:space="preserve"> with further information. Projects containing fatal errors must be rejected by the system.  </w:t>
       </w:r>
     </w:p>
+    <w:permStart w:id="1222729852" w:edGrp="everyone"/>
     <w:p>
       <w:pPr>
         <w:pStyle w:val="Gradercomments"/>
@@ -1209,16 +1194,28 @@
           <w15:appearance w15:val="hidden"/>
           <w:text/>
         </w:sdtPr>
-        <w:sdtEndPr/>
         <w:sdtContent>
           <w:r>
             <w:rPr>
               <w:rFonts w:asciiTheme="majorHAnsi" w:hAnsiTheme="majorHAnsi" w:cstheme="majorHAnsi"/>
             </w:rPr>
-            <w:t xml:space="preserve">    </w:t>
+            <w:t xml:space="preserve">  </w:t>
+          </w:r>
+          <w:r>
+            <w:rPr>
+              <w:rFonts w:asciiTheme="majorHAnsi" w:hAnsiTheme="majorHAnsi" w:cstheme="majorHAnsi"/>
+            </w:rPr>
+            <w:t>X</w:t>
+          </w:r>
+          <w:r>
+            <w:rPr>
+              <w:rFonts w:asciiTheme="majorHAnsi" w:hAnsiTheme="majorHAnsi" w:cstheme="majorHAnsi"/>
+            </w:rPr>
+            <w:t xml:space="preserve">  </w:t>
           </w:r>
         </w:sdtContent>
       </w:sdt>
+      <w:permEnd w:id="1222729852"/>
       <w:r>
         <w:rPr>
           <w:rFonts w:asciiTheme="majorHAnsi" w:hAnsiTheme="majorHAnsi" w:cstheme="majorHAnsi"/>
@@ -1352,6 +1349,7 @@
         <w:t xml:space="preserve"> with further information.</w:t>
       </w:r>
     </w:p>
+    <w:permStart w:id="985995786" w:edGrp="everyone"/>
     <w:p>
       <w:pPr>
         <w:pStyle w:val="Verdict"/>
@@ -1372,16 +1370,28 @@
           <w15:appearance w15:val="hidden"/>
           <w:text/>
         </w:sdtPr>
-        <w:sdtEndPr/>
         <w:sdtContent>
           <w:r>
             <w:rPr>
               <w:rFonts w:asciiTheme="majorHAnsi" w:hAnsiTheme="majorHAnsi" w:cstheme="majorHAnsi"/>
             </w:rPr>
-            <w:t xml:space="preserve">    </w:t>
+            <w:t xml:space="preserve">  </w:t>
+          </w:r>
+          <w:r>
+            <w:rPr>
+              <w:rFonts w:asciiTheme="majorHAnsi" w:hAnsiTheme="majorHAnsi" w:cstheme="majorHAnsi"/>
+            </w:rPr>
+            <w:t>X</w:t>
+          </w:r>
+          <w:r>
+            <w:rPr>
+              <w:rFonts w:asciiTheme="majorHAnsi" w:hAnsiTheme="majorHAnsi" w:cstheme="majorHAnsi"/>
+            </w:rPr>
+            <w:t xml:space="preserve">  </w:t>
           </w:r>
         </w:sdtContent>
       </w:sdt>
+      <w:permEnd w:id="985995786"/>
       <w:r>
         <w:rPr>
           <w:rFonts w:asciiTheme="majorHAnsi" w:hAnsiTheme="majorHAnsi" w:cstheme="majorHAnsi"/>
@@ -1501,6 +1511,7 @@
         <w:t>.</w:t>
       </w:r>
     </w:p>
+    <w:permStart w:id="1822583373" w:edGrp="everyone"/>
     <w:p>
       <w:pPr>
         <w:pStyle w:val="Verdict"/>
@@ -1521,16 +1532,28 @@
           <w15:appearance w15:val="hidden"/>
           <w:text/>
         </w:sdtPr>
-        <w:sdtEndPr/>
         <w:sdtContent>
           <w:r>
             <w:rPr>
               <w:rFonts w:asciiTheme="majorHAnsi" w:hAnsiTheme="majorHAnsi" w:cstheme="majorHAnsi"/>
             </w:rPr>
-            <w:t xml:space="preserve">    </w:t>
+            <w:t xml:space="preserve">  </w:t>
+          </w:r>
+          <w:r>
+            <w:rPr>
+              <w:rFonts w:asciiTheme="majorHAnsi" w:hAnsiTheme="majorHAnsi" w:cstheme="majorHAnsi"/>
+            </w:rPr>
+            <w:t>X</w:t>
+          </w:r>
+          <w:r>
+            <w:rPr>
+              <w:rFonts w:asciiTheme="majorHAnsi" w:hAnsiTheme="majorHAnsi" w:cstheme="majorHAnsi"/>
+            </w:rPr>
+            <w:t xml:space="preserve">  </w:t>
           </w:r>
         </w:sdtContent>
       </w:sdt>
+      <w:permEnd w:id="1822583373"/>
       <w:r>
         <w:rPr>
           <w:rFonts w:asciiTheme="majorHAnsi" w:hAnsiTheme="majorHAnsi" w:cstheme="majorHAnsi"/>
@@ -1696,6 +1719,7 @@
         <w:t xml:space="preserve">”. </w:t>
       </w:r>
     </w:p>
+    <w:permStart w:id="1451181542" w:edGrp="everyone"/>
     <w:p>
       <w:pPr>
         <w:pStyle w:val="Gradercomments"/>
@@ -1718,17 +1742,31 @@
           <w15:appearance w15:val="hidden"/>
           <w:text/>
         </w:sdtPr>
-        <w:sdtEndPr/>
         <w:sdtContent>
           <w:r>
             <w:rPr>
               <w:rFonts w:asciiTheme="majorHAnsi" w:hAnsiTheme="majorHAnsi" w:cstheme="majorHAnsi"/>
               <w:lang w:val="en-US"/>
             </w:rPr>
-            <w:t xml:space="preserve">    </w:t>
+            <w:t xml:space="preserve">  </w:t>
+          </w:r>
+          <w:r>
+            <w:rPr>
+              <w:rFonts w:asciiTheme="majorHAnsi" w:hAnsiTheme="majorHAnsi" w:cstheme="majorHAnsi"/>
+              <w:lang w:val="en-US"/>
+            </w:rPr>
+            <w:t>X</w:t>
+          </w:r>
+          <w:r>
+            <w:rPr>
+              <w:rFonts w:asciiTheme="majorHAnsi" w:hAnsiTheme="majorHAnsi" w:cstheme="majorHAnsi"/>
+              <w:lang w:val="en-US"/>
+            </w:rPr>
+            <w:t xml:space="preserve">  </w:t>
           </w:r>
         </w:sdtContent>
       </w:sdt>
+      <w:permEnd w:id="1451181542"/>
       <w:r>
         <w:rPr>
           <w:rFonts w:asciiTheme="majorHAnsi" w:hAnsiTheme="majorHAnsi" w:cstheme="majorHAnsi"/>
@@ -1785,6 +1823,7 @@
         <w:rPr>
           <w:rFonts w:cstheme="majorHAnsi"/>
         </w:rPr>
+        <w:lastRenderedPageBreak/>
         <w:t>MANDATORY Deliverable D03: implementing features</w:t>
       </w:r>
     </w:p>
@@ -2046,6 +2085,7 @@
         <w:t xml:space="preserve"> must have been published. Moreover, it must not have any fatal errors.</w:t>
       </w:r>
     </w:p>
+    <w:permStart w:id="1114443891" w:edGrp="everyone"/>
     <w:p>
       <w:pPr>
         <w:pStyle w:val="Verdict"/>
@@ -2066,7 +2106,6 @@
           <w15:appearance w15:val="hidden"/>
           <w:text/>
         </w:sdtPr>
-        <w:sdtEndPr/>
         <w:sdtContent>
           <w:r>
             <w:rPr>
@@ -2076,6 +2115,7 @@
           </w:r>
         </w:sdtContent>
       </w:sdt>
+      <w:permEnd w:id="1114443891"/>
       <w:r>
         <w:rPr>
           <w:rFonts w:asciiTheme="majorHAnsi" w:hAnsiTheme="majorHAnsi" w:cstheme="majorHAnsi"/>
@@ -2279,6 +2319,7 @@
         <w:t>as long as it is not published.</w:t>
       </w:r>
     </w:p>
+    <w:permStart w:id="58524848" w:edGrp="everyone"/>
     <w:p>
       <w:pPr>
         <w:pStyle w:val="Verdict"/>
@@ -2299,7 +2340,6 @@
           <w15:appearance w15:val="hidden"/>
           <w:text/>
         </w:sdtPr>
-        <w:sdtEndPr/>
         <w:sdtContent>
           <w:r>
             <w:rPr>
@@ -2309,6 +2349,7 @@
           </w:r>
         </w:sdtContent>
       </w:sdt>
+      <w:permEnd w:id="58524848"/>
       <w:r>
         <w:rPr>
           <w:rFonts w:asciiTheme="majorHAnsi" w:hAnsiTheme="majorHAnsi" w:cstheme="majorHAnsi"/>
@@ -2387,6 +2428,7 @@
       </w:r>
     </w:p>
     <w:bookmarkStart w:id="0" w:name="_Hlk125628820"/>
+    <w:permStart w:id="1245933710" w:edGrp="everyone"/>
     <w:p>
       <w:pPr>
         <w:pStyle w:val="Verdict"/>
@@ -2406,7 +2448,6 @@
           </w:placeholder>
           <w:text/>
         </w:sdtPr>
-        <w:sdtEndPr/>
         <w:sdtContent>
           <w:r>
             <w:rPr>
@@ -2416,6 +2457,7 @@
           </w:r>
         </w:sdtContent>
       </w:sdt>
+      <w:permEnd w:id="1245933710"/>
       <w:r>
         <w:rPr>
           <w:rFonts w:asciiTheme="majorHAnsi" w:hAnsiTheme="majorHAnsi" w:cstheme="majorHAnsi"/>
@@ -2530,6 +2572,7 @@
         <w:rPr>
           <w:rFonts w:cstheme="majorHAnsi"/>
         </w:rPr>
+        <w:lastRenderedPageBreak/>
         <w:t>MANDATORY Deliverable D04: formal testing</w:t>
       </w:r>
     </w:p>
@@ -2642,6 +2685,7 @@
         <w:t>Produce a test suite for Requirements #6 and #7.</w:t>
       </w:r>
     </w:p>
+    <w:permStart w:id="1362961418" w:edGrp="everyone"/>
     <w:p>
       <w:pPr>
         <w:pStyle w:val="Gradercomments"/>
@@ -2662,7 +2706,6 @@
           <w15:appearance w15:val="hidden"/>
           <w:text/>
         </w:sdtPr>
-        <w:sdtEndPr/>
         <w:sdtContent>
           <w:r>
             <w:rPr>
@@ -2672,6 +2715,7 @@
           </w:r>
         </w:sdtContent>
       </w:sdt>
+      <w:permEnd w:id="1362961418"/>
       <w:r>
         <w:rPr>
           <w:rFonts w:asciiTheme="majorHAnsi" w:hAnsiTheme="majorHAnsi" w:cstheme="majorHAnsi"/>
@@ -2707,6 +2751,7 @@
         <w:t>Produce a testing report.</w:t>
       </w:r>
     </w:p>
+    <w:permStart w:id="432819492" w:edGrp="everyone"/>
     <w:p>
       <w:pPr>
         <w:pStyle w:val="Verdict"/>
@@ -2727,7 +2772,6 @@
           <w15:appearance w15:val="hidden"/>
           <w:text/>
         </w:sdtPr>
-        <w:sdtEndPr/>
         <w:sdtContent>
           <w:r>
             <w:rPr>
@@ -2737,6 +2781,7 @@
           </w:r>
         </w:sdtContent>
       </w:sdt>
+      <w:permEnd w:id="432819492"/>
       <w:r>
         <w:rPr>
           <w:rFonts w:asciiTheme="majorHAnsi" w:hAnsiTheme="majorHAnsi" w:cstheme="majorHAnsi"/>
@@ -2773,6 +2818,7 @@
         <w:rPr>
           <w:rFonts w:cstheme="majorHAnsi"/>
         </w:rPr>
+        <w:lastRenderedPageBreak/>
         <w:t>SUPPLEMENTARY Deliverable D01: introduction</w:t>
       </w:r>
     </w:p>
@@ -2922,12 +2968,14 @@
           <w:rFonts w:asciiTheme="majorHAnsi" w:hAnsiTheme="majorHAnsi" w:cstheme="majorHAnsi"/>
         </w:rPr>
       </w:pPr>
+      <w:permStart w:id="281634973" w:edGrp="everyone"/>
       <w:r>
         <w:rPr>
           <w:rFonts w:asciiTheme="majorHAnsi" w:hAnsiTheme="majorHAnsi" w:cstheme="majorHAnsi"/>
         </w:rPr>
         <w:t xml:space="preserve">  X  </w:t>
       </w:r>
+      <w:permEnd w:id="281634973"/>
       <w:r>
         <w:rPr>
           <w:rFonts w:asciiTheme="majorHAnsi" w:hAnsiTheme="majorHAnsi" w:cstheme="majorHAnsi"/>
@@ -2949,6 +2997,7 @@
         <w:t>Produce a planning and progress report.</w:t>
       </w:r>
     </w:p>
+    <w:permStart w:id="1839803777" w:edGrp="everyone"/>
     <w:p>
       <w:pPr>
         <w:pStyle w:val="Verdict"/>
@@ -2969,7 +3018,6 @@
           <w15:appearance w15:val="hidden"/>
           <w:text/>
         </w:sdtPr>
-        <w:sdtEndPr/>
         <w:sdtContent>
           <w:r>
             <w:rPr>
@@ -2979,6 +3027,7 @@
           </w:r>
         </w:sdtContent>
       </w:sdt>
+      <w:permEnd w:id="1839803777"/>
       <w:r>
         <w:rPr>
           <w:rFonts w:asciiTheme="majorHAnsi" w:hAnsiTheme="majorHAnsi" w:cstheme="majorHAnsi"/>
@@ -3054,6 +3103,7 @@
         <w:rPr>
           <w:rFonts w:cstheme="majorHAnsi"/>
         </w:rPr>
+        <w:lastRenderedPageBreak/>
         <w:t xml:space="preserve">SUPPLEMENTARY </w:t>
       </w:r>
       <w:r>
@@ -3164,6 +3214,7 @@
         <w:t xml:space="preserve"> with further information.</w:t>
       </w:r>
     </w:p>
+    <w:permStart w:id="786508830" w:edGrp="everyone"/>
     <w:p>
       <w:pPr>
         <w:pStyle w:val="Gradercomments"/>
@@ -3186,17 +3237,31 @@
           <w15:appearance w15:val="hidden"/>
           <w:text/>
         </w:sdtPr>
-        <w:sdtEndPr/>
         <w:sdtContent>
           <w:r>
             <w:rPr>
               <w:rFonts w:asciiTheme="majorHAnsi" w:hAnsiTheme="majorHAnsi" w:cstheme="majorHAnsi"/>
               <w:lang w:val="en-US"/>
             </w:rPr>
-            <w:t xml:space="preserve">    </w:t>
+            <w:t xml:space="preserve">  </w:t>
+          </w:r>
+          <w:r>
+            <w:rPr>
+              <w:rFonts w:asciiTheme="majorHAnsi" w:hAnsiTheme="majorHAnsi" w:cstheme="majorHAnsi"/>
+              <w:lang w:val="en-US"/>
+            </w:rPr>
+            <w:t>X</w:t>
+          </w:r>
+          <w:r>
+            <w:rPr>
+              <w:rFonts w:asciiTheme="majorHAnsi" w:hAnsiTheme="majorHAnsi" w:cstheme="majorHAnsi"/>
+              <w:lang w:val="en-US"/>
+            </w:rPr>
+            <w:t xml:space="preserve">  </w:t>
           </w:r>
         </w:sdtContent>
       </w:sdt>
+      <w:permEnd w:id="786508830"/>
       <w:r>
         <w:rPr>
           <w:rFonts w:asciiTheme="majorHAnsi" w:hAnsiTheme="majorHAnsi" w:cstheme="majorHAnsi"/>
@@ -3320,6 +3385,7 @@
         <w:t>Produce a UML domain model.</w:t>
       </w:r>
     </w:p>
+    <w:permStart w:id="1340682978" w:edGrp="everyone"/>
     <w:p>
       <w:pPr>
         <w:pStyle w:val="Verdict"/>
@@ -3340,7 +3406,6 @@
           <w15:appearance w15:val="hidden"/>
           <w:text/>
         </w:sdtPr>
-        <w:sdtEndPr/>
         <w:sdtContent>
           <w:r>
             <w:rPr>
@@ -3350,6 +3415,7 @@
           </w:r>
         </w:sdtContent>
       </w:sdt>
+      <w:permEnd w:id="1340682978"/>
       <w:r>
         <w:rPr>
           <w:rFonts w:asciiTheme="majorHAnsi" w:hAnsiTheme="majorHAnsi" w:cstheme="majorHAnsi"/>
@@ -3371,6 +3437,7 @@
         <w:t>Produce an analysis report.</w:t>
       </w:r>
     </w:p>
+    <w:permStart w:id="606228882" w:edGrp="everyone"/>
     <w:p>
       <w:pPr>
         <w:pStyle w:val="Verdict"/>
@@ -3391,7 +3458,6 @@
           <w15:appearance w15:val="hidden"/>
           <w:text/>
         </w:sdtPr>
-        <w:sdtEndPr/>
         <w:sdtContent>
           <w:r>
             <w:rPr>
@@ -3401,6 +3467,7 @@
           </w:r>
         </w:sdtContent>
       </w:sdt>
+      <w:permEnd w:id="606228882"/>
       <w:r>
         <w:rPr>
           <w:rFonts w:asciiTheme="majorHAnsi" w:hAnsiTheme="majorHAnsi" w:cstheme="majorHAnsi"/>
@@ -3422,6 +3489,7 @@
         <w:t>Produce a planning and progress report.</w:t>
       </w:r>
     </w:p>
+    <w:permStart w:id="1836673940" w:edGrp="everyone"/>
     <w:p>
       <w:pPr>
         <w:pStyle w:val="Gradercomments"/>
@@ -3444,7 +3512,6 @@
           <w15:appearance w15:val="hidden"/>
           <w:text/>
         </w:sdtPr>
-        <w:sdtEndPr/>
         <w:sdtContent>
           <w:r>
             <w:rPr>
@@ -3455,6 +3522,7 @@
           </w:r>
         </w:sdtContent>
       </w:sdt>
+      <w:permEnd w:id="1836673940"/>
       <w:r>
         <w:rPr>
           <w:rFonts w:asciiTheme="majorHAnsi" w:hAnsiTheme="majorHAnsi" w:cstheme="majorHAnsi"/>
@@ -3484,6 +3552,7 @@
         <w:rPr>
           <w:rFonts w:cstheme="majorHAnsi"/>
         </w:rPr>
+        <w:lastRenderedPageBreak/>
         <w:t>SUPPLEMENTARY Deliverable D03: implementing features</w:t>
       </w:r>
     </w:p>
@@ -3573,6 +3642,7 @@
         <w:t>.</w:t>
       </w:r>
     </w:p>
+    <w:permStart w:id="978221302" w:edGrp="everyone"/>
     <w:p>
       <w:pPr>
         <w:pStyle w:val="Gradercomments"/>
@@ -3593,7 +3663,6 @@
           <w15:appearance w15:val="hidden"/>
           <w:text/>
         </w:sdtPr>
-        <w:sdtEndPr/>
         <w:sdtContent>
           <w:r>
             <w:rPr>
@@ -3603,6 +3672,7 @@
           </w:r>
         </w:sdtContent>
       </w:sdt>
+      <w:permEnd w:id="978221302"/>
       <w:r>
         <w:rPr>
           <w:rFonts w:asciiTheme="majorHAnsi" w:hAnsiTheme="majorHAnsi" w:cstheme="majorHAnsi"/>
@@ -3652,6 +3722,7 @@
         <w:t>Update their profiles.</w:t>
       </w:r>
     </w:p>
+    <w:permStart w:id="1874789531" w:edGrp="everyone"/>
     <w:p>
       <w:pPr>
         <w:pStyle w:val="Verdict"/>
@@ -3672,7 +3743,6 @@
           <w15:appearance w15:val="hidden"/>
           <w:text/>
         </w:sdtPr>
-        <w:sdtEndPr/>
         <w:sdtContent>
           <w:r>
             <w:rPr>
@@ -3682,6 +3752,7 @@
           </w:r>
         </w:sdtContent>
       </w:sdt>
+      <w:permEnd w:id="1874789531"/>
       <w:r>
         <w:rPr>
           <w:rFonts w:asciiTheme="majorHAnsi" w:hAnsiTheme="majorHAnsi" w:cstheme="majorHAnsi"/>
@@ -3801,6 +3872,7 @@
         <w:t>).</w:t>
       </w:r>
     </w:p>
+    <w:permStart w:id="847266524" w:edGrp="everyone"/>
     <w:p>
       <w:pPr>
         <w:pStyle w:val="Verdict"/>
@@ -3821,7 +3893,6 @@
           <w15:appearance w15:val="hidden"/>
           <w:text/>
         </w:sdtPr>
-        <w:sdtEndPr/>
         <w:sdtContent>
           <w:r>
             <w:rPr>
@@ -3831,6 +3902,7 @@
           </w:r>
         </w:sdtContent>
       </w:sdt>
+      <w:permEnd w:id="847266524"/>
       <w:r>
         <w:rPr>
           <w:rFonts w:asciiTheme="majorHAnsi" w:hAnsiTheme="majorHAnsi" w:cstheme="majorHAnsi"/>
@@ -3923,6 +3995,7 @@
         <w:t>Produce an analysis report.</w:t>
       </w:r>
     </w:p>
+    <w:permStart w:id="429327693" w:edGrp="everyone"/>
     <w:p>
       <w:pPr>
         <w:pStyle w:val="Verdict"/>
@@ -3943,7 +4016,6 @@
           <w15:appearance w15:val="hidden"/>
           <w:text/>
         </w:sdtPr>
-        <w:sdtEndPr/>
         <w:sdtContent>
           <w:r>
             <w:rPr>
@@ -3953,6 +4025,7 @@
           </w:r>
         </w:sdtContent>
       </w:sdt>
+      <w:permEnd w:id="429327693"/>
       <w:r>
         <w:rPr>
           <w:rFonts w:asciiTheme="majorHAnsi" w:hAnsiTheme="majorHAnsi" w:cstheme="majorHAnsi"/>
@@ -3974,6 +4047,7 @@
         <w:t>Produce a planning and progress report.</w:t>
       </w:r>
     </w:p>
+    <w:permStart w:id="852189885" w:edGrp="everyone"/>
     <w:p>
       <w:pPr>
         <w:pStyle w:val="Gradercomments"/>
@@ -3994,7 +4068,6 @@
           <w15:appearance w15:val="hidden"/>
           <w:text/>
         </w:sdtPr>
-        <w:sdtEndPr/>
         <w:sdtContent>
           <w:r>
             <w:rPr>
@@ -4004,6 +4077,7 @@
           </w:r>
         </w:sdtContent>
       </w:sdt>
+      <w:permEnd w:id="852189885"/>
       <w:r>
         <w:rPr>
           <w:rFonts w:asciiTheme="majorHAnsi" w:hAnsiTheme="majorHAnsi" w:cstheme="majorHAnsi"/>
@@ -4025,6 +4099,7 @@
         <w:t>Produce a lint report.</w:t>
       </w:r>
     </w:p>
+    <w:permStart w:id="390744319" w:edGrp="everyone"/>
     <w:p>
       <w:pPr>
         <w:pStyle w:val="Verdict"/>
@@ -4045,7 +4120,6 @@
           <w15:appearance w15:val="hidden"/>
           <w:text/>
         </w:sdtPr>
-        <w:sdtEndPr/>
         <w:sdtContent>
           <w:r>
             <w:rPr>
@@ -4055,6 +4129,7 @@
           </w:r>
         </w:sdtContent>
       </w:sdt>
+      <w:permEnd w:id="390744319"/>
       <w:r>
         <w:rPr>
           <w:rFonts w:asciiTheme="majorHAnsi" w:hAnsiTheme="majorHAnsi" w:cstheme="majorHAnsi"/>
@@ -4077,6 +4152,7 @@
         <w:rPr>
           <w:rFonts w:cstheme="majorHAnsi"/>
         </w:rPr>
+        <w:lastRenderedPageBreak/>
         <w:t>SUPPLEMENTARY Deliverable D04: formal testing</w:t>
       </w:r>
     </w:p>
@@ -4216,6 +4292,7 @@
         <w:t>Produce an analysis report.</w:t>
       </w:r>
     </w:p>
+    <w:permStart w:id="1753425030" w:edGrp="everyone"/>
     <w:p>
       <w:pPr>
         <w:pStyle w:val="Verdict"/>
@@ -4236,7 +4313,6 @@
           <w15:appearance w15:val="hidden"/>
           <w:text/>
         </w:sdtPr>
-        <w:sdtEndPr/>
         <w:sdtContent>
           <w:r>
             <w:rPr>
@@ -4246,6 +4322,7 @@
           </w:r>
         </w:sdtContent>
       </w:sdt>
+      <w:permEnd w:id="1753425030"/>
       <w:r>
         <w:rPr>
           <w:rFonts w:asciiTheme="majorHAnsi" w:hAnsiTheme="majorHAnsi" w:cstheme="majorHAnsi"/>
@@ -4267,6 +4344,7 @@
         <w:t>Produce a planning and progress report.</w:t>
       </w:r>
     </w:p>
+    <w:permStart w:id="776812134" w:edGrp="everyone"/>
     <w:p>
       <w:pPr>
         <w:pStyle w:val="Verdict"/>
@@ -4287,7 +4365,6 @@
           <w15:appearance w15:val="hidden"/>
           <w:text/>
         </w:sdtPr>
-        <w:sdtEndPr/>
         <w:sdtContent>
           <w:r>
             <w:rPr>
@@ -4297,6 +4374,7 @@
           </w:r>
         </w:sdtContent>
       </w:sdt>
+      <w:permEnd w:id="776812134"/>
       <w:r>
         <w:rPr>
           <w:rFonts w:asciiTheme="majorHAnsi" w:hAnsiTheme="majorHAnsi" w:cstheme="majorHAnsi"/>
@@ -6235,9 +6313,10 @@
   <w:rsids>
     <w:rsidRoot w:val="002707DD"/>
     <w:rsid w:val="000871A4"/>
+    <w:rsid w:val="001D4759"/>
     <w:rsid w:val="002707DD"/>
+    <w:rsid w:val="008F7D73"/>
     <w:rsid w:val="00C63B76"/>
-    <w:rsid w:val="00E94A22"/>
     <w:rsid w:val="00EB3713"/>
     <w:rsid w:val="00F428AF"/>
   </w:rsids>

</xml_diff>

<commit_message>
doc: updated requirements s1
</commit_message>
<xml_diff>
--- a/reports/Student 1/03 Requirements - Student #1.docx
+++ b/reports/Student 1/03 Requirements - Student #1.docx
@@ -114,7 +114,13 @@
                   <w:rPr>
                     <w:rFonts w:asciiTheme="majorHAnsi" w:hAnsiTheme="majorHAnsi" w:cstheme="majorHAnsi"/>
                   </w:rPr>
-                  <w:t>1.026</w:t>
+                  <w:t>2</w:t>
+                </w:r>
+                <w:r>
+                  <w:rPr>
+                    <w:rFonts w:asciiTheme="majorHAnsi" w:hAnsiTheme="majorHAnsi" w:cstheme="majorHAnsi"/>
+                  </w:rPr>
+                  <w:t>.026</w:t>
                 </w:r>
                 <w:r>
                   <w:rPr>
@@ -504,6 +510,13 @@
                     <w:rFonts w:asciiTheme="majorHAnsi" w:hAnsiTheme="majorHAnsi" w:cstheme="majorHAnsi"/>
                     <w:lang w:val="es-ES"/>
                   </w:rPr>
+                  <w:t xml:space="preserve">Manager, </w:t>
+                </w:r>
+                <w:r>
+                  <w:rPr>
+                    <w:rFonts w:asciiTheme="majorHAnsi" w:hAnsiTheme="majorHAnsi" w:cstheme="majorHAnsi"/>
+                    <w:lang w:val="es-ES"/>
+                  </w:rPr>
                   <w:t>Developer, Tester</w:t>
                 </w:r>
                 <w:r>
@@ -594,25 +607,7 @@
                   <w:rPr>
                     <w:rFonts w:asciiTheme="majorHAnsi" w:hAnsiTheme="majorHAnsi" w:cstheme="majorHAnsi"/>
                   </w:rPr>
-                  <w:t>2</w:t>
-                </w:r>
-                <w:r>
-                  <w:rPr>
-                    <w:rFonts w:asciiTheme="majorHAnsi" w:hAnsiTheme="majorHAnsi" w:cstheme="majorHAnsi"/>
-                  </w:rPr>
-                  <w:t>7</w:t>
-                </w:r>
-                <w:r>
-                  <w:rPr>
-                    <w:rFonts w:asciiTheme="majorHAnsi" w:hAnsiTheme="majorHAnsi" w:cstheme="majorHAnsi"/>
-                  </w:rPr>
-                  <w:t xml:space="preserve"> </w:t>
-                </w:r>
-                <w:r>
-                  <w:rPr>
-                    <w:rFonts w:asciiTheme="majorHAnsi" w:hAnsiTheme="majorHAnsi" w:cstheme="majorHAnsi"/>
-                  </w:rPr>
-                  <w:t>mayo</w:t>
+                  <w:t>8 julio</w:t>
                 </w:r>
                 <w:r>
                   <w:rPr>
@@ -4185,7 +4180,19 @@
             <w:rPr>
               <w:rFonts w:asciiTheme="majorHAnsi" w:hAnsiTheme="majorHAnsi" w:cstheme="majorHAnsi"/>
             </w:rPr>
-            <w:t xml:space="preserve">    </w:t>
+            <w:t xml:space="preserve">  </w:t>
+          </w:r>
+          <w:r>
+            <w:rPr>
+              <w:rFonts w:asciiTheme="majorHAnsi" w:hAnsiTheme="majorHAnsi" w:cstheme="majorHAnsi"/>
+            </w:rPr>
+            <w:t>X</w:t>
+          </w:r>
+          <w:r>
+            <w:rPr>
+              <w:rFonts w:asciiTheme="majorHAnsi" w:hAnsiTheme="majorHAnsi" w:cstheme="majorHAnsi"/>
+            </w:rPr>
+            <w:t xml:space="preserve">  </w:t>
           </w:r>
         </w:sdtContent>
       </w:sdt>
@@ -4506,7 +4513,19 @@
             <w:rPr>
               <w:rFonts w:asciiTheme="majorHAnsi" w:hAnsiTheme="majorHAnsi" w:cstheme="majorHAnsi"/>
             </w:rPr>
-            <w:t xml:space="preserve">    </w:t>
+            <w:t xml:space="preserve">  </w:t>
+          </w:r>
+          <w:r>
+            <w:rPr>
+              <w:rFonts w:asciiTheme="majorHAnsi" w:hAnsiTheme="majorHAnsi" w:cstheme="majorHAnsi"/>
+            </w:rPr>
+            <w:t>X</w:t>
+          </w:r>
+          <w:r>
+            <w:rPr>
+              <w:rFonts w:asciiTheme="majorHAnsi" w:hAnsiTheme="majorHAnsi" w:cstheme="majorHAnsi"/>
+            </w:rPr>
+            <w:t xml:space="preserve">  </w:t>
           </w:r>
         </w:sdtContent>
       </w:sdt>
@@ -4558,7 +4577,19 @@
             <w:rPr>
               <w:rFonts w:asciiTheme="majorHAnsi" w:hAnsiTheme="majorHAnsi" w:cstheme="majorHAnsi"/>
             </w:rPr>
-            <w:t xml:space="preserve">    </w:t>
+            <w:t xml:space="preserve">  </w:t>
+          </w:r>
+          <w:r>
+            <w:rPr>
+              <w:rFonts w:asciiTheme="majorHAnsi" w:hAnsiTheme="majorHAnsi" w:cstheme="majorHAnsi"/>
+            </w:rPr>
+            <w:t>X</w:t>
+          </w:r>
+          <w:r>
+            <w:rPr>
+              <w:rFonts w:asciiTheme="majorHAnsi" w:hAnsiTheme="majorHAnsi" w:cstheme="majorHAnsi"/>
+            </w:rPr>
+            <w:t xml:space="preserve">  </w:t>
           </w:r>
         </w:sdtContent>
       </w:sdt>
@@ -6506,8 +6537,11 @@
     <w:rsid w:val="001F72BF"/>
     <w:rsid w:val="002707DD"/>
     <w:rsid w:val="002D4AF5"/>
+    <w:rsid w:val="00470B34"/>
+    <w:rsid w:val="006B303E"/>
     <w:rsid w:val="00806041"/>
     <w:rsid w:val="008F7D73"/>
+    <w:rsid w:val="009904FB"/>
     <w:rsid w:val="00BE31C2"/>
     <w:rsid w:val="00C63B76"/>
     <w:rsid w:val="00D96478"/>

</xml_diff>